<commit_message>
To DOCX: implement partintro.
</commit_message>
<xml_diff>
--- a/proofread/proofread_todocx/tests/synthetic/book.docx
+++ b/proofread/proofread_todocx/tests/synthetic/book.docx
@@ -1925,6 +1925,32 @@
       <w:color w:val="808080"/>
     </w:rPr>
   </w:style>
+  <w:style w:type="paragraph" w:customStyle="1" w:styleId="Abstract">
+    <w:name w:val="Abstract"/>
+    <w:basedOn w:val="Normal"/>
+    <w:link w:val="AbstractChar"/>
+    <w:qFormat/>
+    <w:rsid w:val="007B6773"/>
+    <w:pPr>
+      <w:pBdr>
+        <w:top w:val="dotted" w:sz="4" w:space="1" w:color="auto"/>
+        <w:left w:val="dotted" w:sz="4" w:space="4" w:color="auto"/>
+        <w:bottom w:val="dotted" w:sz="4" w:space="1" w:color="auto"/>
+        <w:right w:val="dotted" w:sz="4" w:space="4" w:color="auto"/>
+      </w:pBdr>
+      <w:shd w:val="clear" w:color="auto" w:fill="D9E2F3" w:themeFill="accent1" w:themeFillTint="33"/>
+      <w:ind w:left="567" w:right="521"/>
+    </w:pPr>
+  </w:style>
+  <w:style w:type="character" w:customStyle="1" w:styleId="AbstractChar">
+    <w:name w:val="Abstract Char"/>
+    <w:basedOn w:val="DefaultParagraphFont"/>
+    <w:link w:val="Abstract"/>
+    <w:rsid w:val="007B6773"/>
+    <w:rPr>
+      <w:shd w:val="clear" w:color="auto" w:fill="D9E2F3" w:themeFill="accent1" w:themeFillTint="33"/>
+    </w:rPr>
+  </w:style>
 </w:styles>
 </file>
 

</xml_diff>